<commit_message>
feat: Tables, Spaltenbreiten auslesen
</commit_message>
<xml_diff>
--- a/Sereno.Office.Test/Documents/All_Types.docx
+++ b/Sereno.Office.Test/Documents/All_Types.docx
@@ -102,62 +102,6 @@
         <w:t>Punkt 2</w:t>
       </w:r>
     </w:p>
-    <w:p/>
-    <w:tbl>
-      <w:tblPr>
-        <w:tblStyle w:val="Tabellenraster"/>
-        <w:tblW w:w="0" w:type="auto"/>
-        <w:tblLook w:val="0400" w:firstRow="0" w:lastRow="0" w:firstColumn="0" w:lastColumn="0" w:noHBand="0" w:noVBand="1"/>
-      </w:tblPr>
-      <w:tblGrid>
-        <w:gridCol w:w="2830"/>
-        <w:gridCol w:w="3402"/>
-      </w:tblGrid>
-      <w:tr>
-        <w:tc>
-          <w:tcPr>
-            <w:tcW w:w="2830" w:type="dxa"/>
-          </w:tcPr>
-          <w:p>
-            <w:r>
-              <w:t>Zeile 1, Spalte 1</w:t>
-            </w:r>
-          </w:p>
-        </w:tc>
-        <w:tc>
-          <w:tcPr>
-            <w:tcW w:w="3402" w:type="dxa"/>
-          </w:tcPr>
-          <w:p>
-            <w:r>
-              <w:t>Zeile 1, Spalte 2</w:t>
-            </w:r>
-          </w:p>
-        </w:tc>
-      </w:tr>
-      <w:tr>
-        <w:tc>
-          <w:tcPr>
-            <w:tcW w:w="2830" w:type="dxa"/>
-          </w:tcPr>
-          <w:p>
-            <w:r>
-              <w:t>Zeile 2, Spalte 1</w:t>
-            </w:r>
-          </w:p>
-        </w:tc>
-        <w:tc>
-          <w:tcPr>
-            <w:tcW w:w="3402" w:type="dxa"/>
-          </w:tcPr>
-          <w:p>
-            <w:r>
-              <w:t>Zeile 2, Spalte 2</w:t>
-            </w:r>
-          </w:p>
-        </w:tc>
-      </w:tr>
-    </w:tbl>
     <w:p/>
     <w:tbl>
       <w:tblPr>

</xml_diff>

<commit_message>
feat: Image Html Export
</commit_message>
<xml_diff>
--- a/Sereno.Office.Test/Documents/All_Types.docx
+++ b/Sereno.Office.Test/Documents/All_Types.docx
@@ -212,9 +212,52 @@
         <w:t>Punkt 2</w:t>
       </w:r>
     </w:p>
+    <w:p/>
+    <w:p>
+      <w:r>
+        <w:rPr>
+          <w:noProof/>
+        </w:rPr>
+        <w:drawing>
+          <wp:inline distT="0" distB="0" distL="0" distR="0" wp14:anchorId="3B0D4663" wp14:editId="075215B7">
+            <wp:extent cx="5637065" cy="3088888"/>
+            <wp:effectExtent l="0" t="0" r="1905" b="0"/>
+            <wp:docPr id="1549921509" name="Grafik 1"/>
+            <wp:cNvGraphicFramePr>
+              <a:graphicFrameLocks xmlns:a="http://schemas.openxmlformats.org/drawingml/2006/main" noChangeAspect="1"/>
+            </wp:cNvGraphicFramePr>
+            <a:graphic xmlns:a="http://schemas.openxmlformats.org/drawingml/2006/main">
+              <a:graphicData uri="http://schemas.openxmlformats.org/drawingml/2006/picture">
+                <pic:pic xmlns:pic="http://schemas.openxmlformats.org/drawingml/2006/picture">
+                  <pic:nvPicPr>
+                    <pic:cNvPr id="1549921509" name=""/>
+                    <pic:cNvPicPr/>
+                  </pic:nvPicPr>
+                  <pic:blipFill>
+                    <a:blip r:embed="rId8"/>
+                    <a:stretch>
+                      <a:fillRect/>
+                    </a:stretch>
+                  </pic:blipFill>
+                  <pic:spPr>
+                    <a:xfrm>
+                      <a:off x="0" y="0"/>
+                      <a:ext cx="5647360" cy="3094529"/>
+                    </a:xfrm>
+                    <a:prstGeom prst="rect">
+                      <a:avLst/>
+                    </a:prstGeom>
+                  </pic:spPr>
+                </pic:pic>
+              </a:graphicData>
+            </a:graphic>
+          </wp:inline>
+        </w:drawing>
+      </w:r>
+    </w:p>
     <w:sectPr>
-      <w:headerReference w:type="default" r:id="rId8"/>
-      <w:footerReference w:type="default" r:id="rId9"/>
+      <w:headerReference w:type="default" r:id="rId9"/>
+      <w:footerReference w:type="default" r:id="rId10"/>
       <w:type w:val="continuous"/>
       <w:pgSz w:w="11906" w:h="16838" w:code="9"/>
       <w:pgMar w:top="2835" w:right="1418" w:bottom="2268" w:left="1418" w:header="709" w:footer="567" w:gutter="0"/>

</xml_diff>